<commit_message>
Ignore binary Word document
</commit_message>
<xml_diff>
--- a/Eskandar_Final_Project_Final_Paper  .docx
+++ b/Eskandar_Final_Project_Final_Paper  .docx
@@ -998,14 +998,113 @@
     </w:p>
     <w:p>
       <w:pPr>
-        <w:rPr>
-          <w:rFonts w:asciiTheme="majorBidi" w:hAnsiTheme="majorBidi" w:cstheme="majorBidi"/>
-        </w:rPr>
-      </w:pPr>
-      <w:r>
-        <w:rPr>
-          <w:rFonts w:asciiTheme="majorBidi" w:hAnsiTheme="majorBidi" w:cstheme="majorBidi"/>
-        </w:rPr>
+        <w:spacing w:after="160" w:line="259" w:lineRule="auto"/>
+        <w:jc w:val="center"/>
+        <w:rPr>
+          <w:rFonts w:asciiTheme="majorBidi" w:hAnsiTheme="majorBidi" w:cstheme="majorBidi"/>
+        </w:rPr>
+      </w:pPr>
+      <w:r>
+        <w:rPr>
+          <w:noProof/>
+        </w:rPr>
+        <w:drawing>
+          <wp:inline distT="0" distB="0" distL="0" distR="0" wp14:anchorId="6B3643E0" wp14:editId="288EB08C">
+            <wp:extent cx="4822428" cy="1512032"/>
+            <wp:effectExtent l="0" t="0" r="0" b="0"/>
+            <wp:docPr id="1083364049" name="Picture 1"/>
+            <wp:cNvGraphicFramePr>
+              <a:graphicFrameLocks xmlns:a="http://schemas.openxmlformats.org/drawingml/2006/main" noChangeAspect="1"/>
+            </wp:cNvGraphicFramePr>
+            <a:graphic xmlns:a="http://schemas.openxmlformats.org/drawingml/2006/main">
+              <a:graphicData uri="http://schemas.openxmlformats.org/drawingml/2006/picture">
+                <pic:pic xmlns:pic="http://schemas.openxmlformats.org/drawingml/2006/picture">
+                  <pic:nvPicPr>
+                    <pic:cNvPr id="1083364049" name=""/>
+                    <pic:cNvPicPr/>
+                  </pic:nvPicPr>
+                  <pic:blipFill>
+                    <a:blip r:embed="rId7"/>
+                    <a:stretch>
+                      <a:fillRect/>
+                    </a:stretch>
+                  </pic:blipFill>
+                  <pic:spPr>
+                    <a:xfrm>
+                      <a:off x="0" y="0"/>
+                      <a:ext cx="4846171" cy="1519476"/>
+                    </a:xfrm>
+                    <a:prstGeom prst="rect">
+                      <a:avLst/>
+                    </a:prstGeom>
+                  </pic:spPr>
+                </pic:pic>
+              </a:graphicData>
+            </a:graphic>
+          </wp:inline>
+        </w:drawing>
+      </w:r>
+    </w:p>
+    <w:p>
+      <w:pPr>
+        <w:spacing w:after="160" w:line="259" w:lineRule="auto"/>
+        <w:jc w:val="center"/>
+        <w:rPr>
+          <w:rFonts w:asciiTheme="majorBidi" w:hAnsiTheme="majorBidi" w:cstheme="majorBidi"/>
+        </w:rPr>
+      </w:pPr>
+      <w:r>
+        <w:rPr>
+          <w:rFonts w:asciiTheme="majorBidi" w:hAnsiTheme="majorBidi" w:cstheme="majorBidi"/>
+        </w:rPr>
+        <w:drawing>
+          <wp:inline distT="0" distB="0" distL="0" distR="0" wp14:anchorId="506E5069" wp14:editId="0B6EE357">
+            <wp:extent cx="4577862" cy="1936584"/>
+            <wp:effectExtent l="0" t="0" r="0" b="6985"/>
+            <wp:docPr id="1378248636" name="Picture 1"/>
+            <wp:cNvGraphicFramePr>
+              <a:graphicFrameLocks xmlns:a="http://schemas.openxmlformats.org/drawingml/2006/main" noChangeAspect="1"/>
+            </wp:cNvGraphicFramePr>
+            <a:graphic xmlns:a="http://schemas.openxmlformats.org/drawingml/2006/main">
+              <a:graphicData uri="http://schemas.openxmlformats.org/drawingml/2006/picture">
+                <pic:pic xmlns:pic="http://schemas.openxmlformats.org/drawingml/2006/picture">
+                  <pic:nvPicPr>
+                    <pic:cNvPr id="1378248636" name=""/>
+                    <pic:cNvPicPr/>
+                  </pic:nvPicPr>
+                  <pic:blipFill>
+                    <a:blip r:embed="rId8"/>
+                    <a:stretch>
+                      <a:fillRect/>
+                    </a:stretch>
+                  </pic:blipFill>
+                  <pic:spPr>
+                    <a:xfrm>
+                      <a:off x="0" y="0"/>
+                      <a:ext cx="4582811" cy="1938678"/>
+                    </a:xfrm>
+                    <a:prstGeom prst="rect">
+                      <a:avLst/>
+                    </a:prstGeom>
+                  </pic:spPr>
+                </pic:pic>
+              </a:graphicData>
+            </a:graphic>
+          </wp:inline>
+        </w:drawing>
+      </w:r>
+    </w:p>
+    <w:p>
+      <w:pPr>
+        <w:rPr>
+          <w:rFonts w:asciiTheme="majorBidi" w:hAnsiTheme="majorBidi" w:cstheme="majorBidi"/>
+        </w:rPr>
+      </w:pPr>
+      <w:r>
+        <w:rPr>
+          <w:rFonts w:asciiTheme="majorBidi" w:hAnsiTheme="majorBidi" w:cstheme="majorBidi"/>
+        </w:rPr>
+        <w:lastRenderedPageBreak/>
         <w:pict w14:anchorId="4A9D6288">
           <v:rect id="_x0000_i1030" style="width:0;height:1.5pt" o:hralign="center" o:bullet="t" o:hrstd="t" o:hr="t" fillcolor="#a0a0a0" stroked="f"/>
         </w:pict>
@@ -1084,9 +1183,9 @@
           <w:noProof/>
         </w:rPr>
         <w:drawing>
-          <wp:inline distT="0" distB="0" distL="0" distR="0" wp14:anchorId="69DCC835" wp14:editId="62844CE6">
-            <wp:extent cx="5486400" cy="1779270"/>
-            <wp:effectExtent l="0" t="0" r="0" b="0"/>
+          <wp:inline distT="0" distB="0" distL="0" distR="0" wp14:anchorId="69DCC835" wp14:editId="1B2B2BB8">
+            <wp:extent cx="5339862" cy="1731747"/>
+            <wp:effectExtent l="0" t="0" r="0" b="1905"/>
             <wp:docPr id="921805675" name="Picture 1"/>
             <wp:cNvGraphicFramePr>
               <a:graphicFrameLocks xmlns:a="http://schemas.openxmlformats.org/drawingml/2006/main" noChangeAspect="1"/>
@@ -1099,7 +1198,7 @@
                     <pic:cNvPicPr/>
                   </pic:nvPicPr>
                   <pic:blipFill>
-                    <a:blip r:embed="rId7"/>
+                    <a:blip r:embed="rId9"/>
                     <a:stretch>
                       <a:fillRect/>
                     </a:stretch>
@@ -1107,7 +1206,7 @@
                   <pic:spPr>
                     <a:xfrm>
                       <a:off x="0" y="0"/>
-                      <a:ext cx="5486400" cy="1779270"/>
+                      <a:ext cx="5340658" cy="1732005"/>
                     </a:xfrm>
                     <a:prstGeom prst="rect">
                       <a:avLst/>
@@ -1167,7 +1266,6 @@
         <w:rPr>
           <w:rFonts w:asciiTheme="majorBidi" w:hAnsiTheme="majorBidi" w:cstheme="majorBidi"/>
         </w:rPr>
-        <w:lastRenderedPageBreak/>
         <w:t>Raw Data: View unprocessed dataset</w:t>
       </w:r>
     </w:p>
@@ -1476,6 +1574,7 @@
         <w:rPr>
           <w:rFonts w:asciiTheme="majorBidi" w:hAnsiTheme="majorBidi" w:cstheme="majorBidi"/>
         </w:rPr>
+        <w:lastRenderedPageBreak/>
         <w:t>Economic Impact Slider</w:t>
       </w:r>
     </w:p>
@@ -1521,86 +1620,6 @@
         <w:rPr>
           <w:rFonts w:asciiTheme="majorBidi" w:hAnsiTheme="majorBidi" w:cstheme="majorBidi"/>
         </w:rPr>
-        <w:pict w14:anchorId="11A886C4">
-          <v:rect id="_x0000_i1031" style="width:0;height:1.5pt" o:hralign="center" o:bullet="t" o:hrstd="t" o:hr="t" fillcolor="#a0a0a0" stroked="f"/>
-        </w:pict>
-      </w:r>
-    </w:p>
-    <w:p>
-      <w:pPr>
-        <w:spacing w:after="160" w:line="259" w:lineRule="auto"/>
-        <w:rPr>
-          <w:rFonts w:asciiTheme="majorBidi" w:hAnsiTheme="majorBidi" w:cstheme="majorBidi"/>
-          <w:b/>
-          <w:bCs/>
-        </w:rPr>
-      </w:pPr>
-      <w:r>
-        <w:rPr>
-          <w:rFonts w:asciiTheme="majorBidi" w:hAnsiTheme="majorBidi" w:cstheme="majorBidi"/>
-          <w:b/>
-          <w:bCs/>
-        </w:rPr>
-        <w:t>Conclusion</w:t>
-      </w:r>
-    </w:p>
-    <w:p>
-      <w:pPr>
-        <w:rPr>
-          <w:rFonts w:asciiTheme="majorBidi" w:hAnsiTheme="majorBidi" w:cstheme="majorBidi"/>
-        </w:rPr>
-      </w:pPr>
-      <w:r>
-        <w:rPr>
-          <w:rFonts w:asciiTheme="majorBidi" w:hAnsiTheme="majorBidi" w:cstheme="majorBidi"/>
-        </w:rPr>
-        <w:t xml:space="preserve">This project blends data science, machine learning, and NLP to deliver a comprehensive and accessible overview of climate change impacts. Although our Random Forest model yielded modest accuracy, it highlighted areas for improvement—such as expanding the dataset or engineering new features. More importantly, the integration of GPT-2 demonstrated how AI can make climate data more understandable for broader audiences. The </w:t>
-      </w:r>
-      <w:proofErr w:type="spellStart"/>
-      <w:r>
-        <w:rPr>
-          <w:rFonts w:asciiTheme="majorBidi" w:hAnsiTheme="majorBidi" w:cstheme="majorBidi"/>
-        </w:rPr>
-        <w:t>Streamlit</w:t>
-      </w:r>
-      <w:proofErr w:type="spellEnd"/>
-      <w:r>
-        <w:rPr>
-          <w:rFonts w:asciiTheme="majorBidi" w:hAnsiTheme="majorBidi" w:cstheme="majorBidi"/>
-        </w:rPr>
-        <w:t xml:space="preserve"> dashboard provides a valuable tool for researchers, educators, and policymakers alike.</w:t>
-      </w:r>
-      <w:r>
-        <w:rPr>
-          <w:rFonts w:asciiTheme="majorBidi" w:hAnsiTheme="majorBidi" w:cstheme="majorBidi"/>
-        </w:rPr>
-        <w:t xml:space="preserve"> </w:t>
-      </w:r>
-      <w:r>
-        <w:rPr>
-          <w:rFonts w:asciiTheme="majorBidi" w:hAnsiTheme="majorBidi" w:cstheme="majorBidi"/>
-        </w:rPr>
-        <w:t>While conventional methods offer strong numerical insights, the addition of transformer-based NLP models [4] demonstrates how AI can democratize data access and improve decision-making in climate policy.</w:t>
-      </w:r>
-      <w:r>
-        <w:rPr>
-          <w:rFonts w:asciiTheme="majorBidi" w:hAnsiTheme="majorBidi" w:cstheme="majorBidi"/>
-          <w:b/>
-          <w:bCs/>
-        </w:rPr>
-        <w:tab/>
-      </w:r>
-    </w:p>
-    <w:p>
-      <w:pPr>
-        <w:rPr>
-          <w:rFonts w:asciiTheme="majorBidi" w:hAnsiTheme="majorBidi" w:cstheme="majorBidi"/>
-        </w:rPr>
-      </w:pPr>
-      <w:r>
-        <w:rPr>
-          <w:rFonts w:asciiTheme="majorBidi" w:hAnsiTheme="majorBidi" w:cstheme="majorBidi"/>
-        </w:rPr>
         <w:pict w14:anchorId="1DE36ADF">
           <v:rect id="_x0000_i1032" style="width:0;height:1.5pt" o:hralign="center" o:bullet="t" o:hrstd="t" o:hr="t" fillcolor="#a0a0a0" stroked="f"/>
         </w:pict>
@@ -1647,7 +1666,6 @@
         <w:rPr>
           <w:rFonts w:asciiTheme="majorBidi" w:hAnsiTheme="majorBidi" w:cstheme="majorBidi"/>
         </w:rPr>
-        <w:lastRenderedPageBreak/>
         <w:t>Raw Data: View unprocessed dataset</w:t>
       </w:r>
     </w:p>
@@ -1664,9 +1682,9 @@
           <w:noProof/>
         </w:rPr>
         <w:drawing>
-          <wp:inline distT="0" distB="0" distL="0" distR="0" wp14:anchorId="449A8BBF" wp14:editId="07522EFF">
-            <wp:extent cx="4947557" cy="2238426"/>
-            <wp:effectExtent l="0" t="0" r="5715" b="0"/>
+          <wp:inline distT="0" distB="0" distL="0" distR="0" wp14:anchorId="449A8BBF" wp14:editId="00C4D9D1">
+            <wp:extent cx="4384431" cy="1983649"/>
+            <wp:effectExtent l="0" t="0" r="0" b="0"/>
             <wp:docPr id="500371636" name="Picture 1"/>
             <wp:cNvGraphicFramePr>
               <a:graphicFrameLocks xmlns:a="http://schemas.openxmlformats.org/drawingml/2006/main" noChangeAspect="1"/>
@@ -1679,7 +1697,7 @@
                     <pic:cNvPicPr/>
                   </pic:nvPicPr>
                   <pic:blipFill>
-                    <a:blip r:embed="rId8"/>
+                    <a:blip r:embed="rId10"/>
                     <a:stretch>
                       <a:fillRect/>
                     </a:stretch>
@@ -1687,7 +1705,7 @@
                   <pic:spPr>
                     <a:xfrm>
                       <a:off x="0" y="0"/>
-                      <a:ext cx="4948644" cy="2238918"/>
+                      <a:ext cx="4395388" cy="1988606"/>
                     </a:xfrm>
                     <a:prstGeom prst="rect">
                       <a:avLst/>
@@ -1732,9 +1750,9 @@
           <w:noProof/>
         </w:rPr>
         <w:drawing>
-          <wp:inline distT="0" distB="0" distL="0" distR="0" wp14:anchorId="3B42230E" wp14:editId="2B174FC6">
-            <wp:extent cx="4816929" cy="2230060"/>
-            <wp:effectExtent l="0" t="0" r="3175" b="0"/>
+          <wp:inline distT="0" distB="0" distL="0" distR="0" wp14:anchorId="3B42230E" wp14:editId="0DF44BB8">
+            <wp:extent cx="4110495" cy="1903008"/>
+            <wp:effectExtent l="0" t="0" r="4445" b="2540"/>
             <wp:docPr id="1480321180" name="Picture 1"/>
             <wp:cNvGraphicFramePr>
               <a:graphicFrameLocks xmlns:a="http://schemas.openxmlformats.org/drawingml/2006/main" noChangeAspect="1"/>
@@ -1747,7 +1765,7 @@
                     <pic:cNvPicPr/>
                   </pic:nvPicPr>
                   <pic:blipFill>
-                    <a:blip r:embed="rId9"/>
+                    <a:blip r:embed="rId11"/>
                     <a:stretch>
                       <a:fillRect/>
                     </a:stretch>
@@ -1755,7 +1773,7 @@
                   <pic:spPr>
                     <a:xfrm>
                       <a:off x="0" y="0"/>
-                      <a:ext cx="4839671" cy="2240589"/>
+                      <a:ext cx="4142489" cy="1917820"/>
                     </a:xfrm>
                     <a:prstGeom prst="rect">
                       <a:avLst/>
@@ -1788,7 +1806,7 @@
     </w:p>
     <w:p>
       <w:pPr>
-        <w:spacing w:after="160" w:line="259" w:lineRule="auto"/>
+        <w:spacing w:before="240" w:after="160" w:line="259" w:lineRule="auto"/>
         <w:ind w:left="720"/>
         <w:jc w:val="center"/>
         <w:rPr>
@@ -1799,10 +1817,11 @@
         <w:rPr>
           <w:noProof/>
         </w:rPr>
+        <w:lastRenderedPageBreak/>
         <w:drawing>
-          <wp:inline distT="0" distB="0" distL="0" distR="0" wp14:anchorId="13ED7885" wp14:editId="058C3800">
-            <wp:extent cx="4082746" cy="1899139"/>
-            <wp:effectExtent l="0" t="0" r="0" b="6350"/>
+          <wp:inline distT="0" distB="0" distL="0" distR="0" wp14:anchorId="13ED7885" wp14:editId="5E56E442">
+            <wp:extent cx="4221357" cy="1963616"/>
+            <wp:effectExtent l="0" t="0" r="8255" b="0"/>
             <wp:docPr id="914919028" name="Picture 1"/>
             <wp:cNvGraphicFramePr>
               <a:graphicFrameLocks xmlns:a="http://schemas.openxmlformats.org/drawingml/2006/main" noChangeAspect="1"/>
@@ -1815,7 +1834,7 @@
                     <pic:cNvPicPr/>
                   </pic:nvPicPr>
                   <pic:blipFill>
-                    <a:blip r:embed="rId10"/>
+                    <a:blip r:embed="rId12"/>
                     <a:stretch>
                       <a:fillRect/>
                     </a:stretch>
@@ -1823,7 +1842,7 @@
                   <pic:spPr>
                     <a:xfrm>
                       <a:off x="0" y="0"/>
-                      <a:ext cx="4109464" cy="1911567"/>
+                      <a:ext cx="4266342" cy="1984542"/>
                     </a:xfrm>
                     <a:prstGeom prst="rect">
                       <a:avLst/>
@@ -1838,26 +1857,6 @@
     </w:p>
     <w:p>
       <w:pPr>
-        <w:spacing w:after="160" w:line="259" w:lineRule="auto"/>
-        <w:ind w:left="720"/>
-        <w:jc w:val="center"/>
-        <w:rPr>
-          <w:rFonts w:asciiTheme="majorBidi" w:hAnsiTheme="majorBidi" w:cstheme="majorBidi"/>
-        </w:rPr>
-      </w:pPr>
-    </w:p>
-    <w:p>
-      <w:pPr>
-        <w:spacing w:after="160" w:line="259" w:lineRule="auto"/>
-        <w:ind w:left="720"/>
-        <w:jc w:val="center"/>
-        <w:rPr>
-          <w:rFonts w:asciiTheme="majorBidi" w:hAnsiTheme="majorBidi" w:cstheme="majorBidi"/>
-        </w:rPr>
-      </w:pPr>
-    </w:p>
-    <w:p>
-      <w:pPr>
         <w:numPr>
           <w:ilvl w:val="0"/>
           <w:numId w:val="48"/>
@@ -1871,7 +1870,6 @@
         <w:rPr>
           <w:rFonts w:asciiTheme="majorBidi" w:hAnsiTheme="majorBidi" w:cstheme="majorBidi"/>
         </w:rPr>
-        <w:lastRenderedPageBreak/>
         <w:t>Heatmap: Correlation matrix</w:t>
       </w:r>
     </w:p>
@@ -1889,9 +1887,9 @@
           <w:noProof/>
         </w:rPr>
         <w:drawing>
-          <wp:inline distT="0" distB="0" distL="0" distR="0" wp14:anchorId="35C19017" wp14:editId="3F6A0453">
-            <wp:extent cx="4689459" cy="2280139"/>
-            <wp:effectExtent l="0" t="0" r="0" b="6350"/>
+          <wp:inline distT="0" distB="0" distL="0" distR="0" wp14:anchorId="35C19017" wp14:editId="70A5D290">
+            <wp:extent cx="4858230" cy="2362200"/>
+            <wp:effectExtent l="0" t="0" r="0" b="0"/>
             <wp:docPr id="1440173556" name="Picture 1"/>
             <wp:cNvGraphicFramePr>
               <a:graphicFrameLocks xmlns:a="http://schemas.openxmlformats.org/drawingml/2006/main" noChangeAspect="1"/>
@@ -1904,7 +1902,7 @@
                     <pic:cNvPicPr/>
                   </pic:nvPicPr>
                   <pic:blipFill>
-                    <a:blip r:embed="rId11"/>
+                    <a:blip r:embed="rId13"/>
                     <a:stretch>
                       <a:fillRect/>
                     </a:stretch>
@@ -1912,7 +1910,7 @@
                   <pic:spPr>
                     <a:xfrm>
                       <a:off x="0" y="0"/>
-                      <a:ext cx="4720075" cy="2295025"/>
+                      <a:ext cx="4904508" cy="2384701"/>
                     </a:xfrm>
                     <a:prstGeom prst="rect">
                       <a:avLst/>
@@ -1981,7 +1979,7 @@
           <w:noProof/>
         </w:rPr>
         <w:drawing>
-          <wp:inline distT="0" distB="0" distL="0" distR="0" wp14:anchorId="6D400B19" wp14:editId="77E43F8B">
+          <wp:inline distT="0" distB="0" distL="0" distR="0" wp14:anchorId="6D400B19" wp14:editId="5DFFA7A6">
             <wp:extent cx="4939321" cy="2315308"/>
             <wp:effectExtent l="0" t="0" r="0" b="8890"/>
             <wp:docPr id="1049036612" name="Picture 1"/>
@@ -1996,7 +1994,7 @@
                     <pic:cNvPicPr/>
                   </pic:nvPicPr>
                   <pic:blipFill>
-                    <a:blip r:embed="rId12"/>
+                    <a:blip r:embed="rId14"/>
                     <a:stretch>
                       <a:fillRect/>
                     </a:stretch>
@@ -2004,7 +2002,7 @@
                   <pic:spPr>
                     <a:xfrm>
                       <a:off x="0" y="0"/>
-                      <a:ext cx="4976172" cy="2332582"/>
+                      <a:ext cx="4939321" cy="2315308"/>
                     </a:xfrm>
                     <a:prstGeom prst="rect">
                       <a:avLst/>
@@ -2048,8 +2046,9 @@
         <w:rPr>
           <w:noProof/>
         </w:rPr>
+        <w:lastRenderedPageBreak/>
         <w:drawing>
-          <wp:inline distT="0" distB="0" distL="0" distR="0" wp14:anchorId="42B8F08F" wp14:editId="540C23CB">
+          <wp:inline distT="0" distB="0" distL="0" distR="0" wp14:anchorId="42B8F08F" wp14:editId="4EA9BB40">
             <wp:extent cx="4475431" cy="2133600"/>
             <wp:effectExtent l="0" t="0" r="1905" b="0"/>
             <wp:docPr id="58271409" name="Picture 1"/>
@@ -2064,7 +2063,7 @@
                     <pic:cNvPicPr/>
                   </pic:nvPicPr>
                   <pic:blipFill>
-                    <a:blip r:embed="rId13"/>
+                    <a:blip r:embed="rId15"/>
                     <a:stretch>
                       <a:fillRect/>
                     </a:stretch>
@@ -2100,7 +2099,6 @@
         <w:rPr>
           <w:rFonts w:asciiTheme="majorBidi" w:hAnsiTheme="majorBidi" w:cstheme="majorBidi"/>
         </w:rPr>
-        <w:lastRenderedPageBreak/>
         <w:t>Feature Importance: RF feature weighting</w:t>
       </w:r>
     </w:p>
@@ -2132,7 +2130,7 @@
                     <pic:cNvPicPr/>
                   </pic:nvPicPr>
                   <pic:blipFill>
-                    <a:blip r:embed="rId14"/>
+                    <a:blip r:embed="rId16"/>
                     <a:stretch>
                       <a:fillRect/>
                     </a:stretch>
@@ -2185,9 +2183,9 @@
           <w:noProof/>
         </w:rPr>
         <w:drawing>
-          <wp:inline distT="0" distB="0" distL="0" distR="0" wp14:anchorId="276658A8" wp14:editId="349D0B6E">
-            <wp:extent cx="4827814" cy="2036175"/>
-            <wp:effectExtent l="0" t="0" r="0" b="2540"/>
+          <wp:inline distT="0" distB="0" distL="0" distR="0" wp14:anchorId="276658A8" wp14:editId="5C514EFF">
+            <wp:extent cx="5698113" cy="2403231"/>
+            <wp:effectExtent l="0" t="0" r="0" b="0"/>
             <wp:docPr id="1181074796" name="Picture 1"/>
             <wp:cNvGraphicFramePr>
               <a:graphicFrameLocks xmlns:a="http://schemas.openxmlformats.org/drawingml/2006/main" noChangeAspect="1"/>
@@ -2200,7 +2198,7 @@
                     <pic:cNvPicPr/>
                   </pic:nvPicPr>
                   <pic:blipFill>
-                    <a:blip r:embed="rId15"/>
+                    <a:blip r:embed="rId17"/>
                     <a:stretch>
                       <a:fillRect/>
                     </a:stretch>
@@ -2208,7 +2206,7 @@
                   <pic:spPr>
                     <a:xfrm>
                       <a:off x="0" y="0"/>
-                      <a:ext cx="4844092" cy="2043040"/>
+                      <a:ext cx="5724983" cy="2414564"/>
                     </a:xfrm>
                     <a:prstGeom prst="rect">
                       <a:avLst/>
@@ -2246,6 +2244,7 @@
         <w:rPr>
           <w:rFonts w:asciiTheme="majorBidi" w:hAnsiTheme="majorBidi" w:cstheme="majorBidi"/>
         </w:rPr>
+        <w:lastRenderedPageBreak/>
         <w:t>Word Cloud: Common event descriptors</w:t>
       </w:r>
     </w:p>
@@ -2279,7 +2278,7 @@
                     <pic:cNvPicPr/>
                   </pic:nvPicPr>
                   <pic:blipFill>
-                    <a:blip r:embed="rId16"/>
+                    <a:blip r:embed="rId18"/>
                     <a:stretch>
                       <a:fillRect/>
                     </a:stretch>
@@ -2315,7 +2314,6 @@
         <w:rPr>
           <w:rFonts w:asciiTheme="majorBidi" w:hAnsiTheme="majorBidi" w:cstheme="majorBidi"/>
         </w:rPr>
-        <w:lastRenderedPageBreak/>
         <w:t xml:space="preserve">AI Analysis: GPT-generated summaries + economic impact </w:t>
       </w:r>
       <w:proofErr w:type="gramStart"/>
@@ -2375,7 +2373,7 @@
                     <pic:cNvPicPr/>
                   </pic:nvPicPr>
                   <pic:blipFill>
-                    <a:blip r:embed="rId17"/>
+                    <a:blip r:embed="rId19"/>
                     <a:stretch>
                       <a:fillRect/>
                     </a:stretch>
@@ -2406,6 +2404,86 @@
         <w:rPr>
           <w:rFonts w:asciiTheme="majorBidi" w:hAnsiTheme="majorBidi" w:cstheme="majorBidi"/>
         </w:rPr>
+        <w:pict w14:anchorId="70ED048A">
+          <v:rect id="_x0000_i1037" style="width:0;height:1.5pt" o:hralign="center" o:bullet="t" o:hrstd="t" o:hr="t" fillcolor="#a0a0a0" stroked="f"/>
+        </w:pict>
+      </w:r>
+    </w:p>
+    <w:p>
+      <w:pPr>
+        <w:spacing w:after="160" w:line="259" w:lineRule="auto"/>
+        <w:rPr>
+          <w:rFonts w:asciiTheme="majorBidi" w:hAnsiTheme="majorBidi" w:cstheme="majorBidi"/>
+          <w:b/>
+          <w:bCs/>
+        </w:rPr>
+      </w:pPr>
+      <w:r>
+        <w:rPr>
+          <w:rFonts w:asciiTheme="majorBidi" w:hAnsiTheme="majorBidi" w:cstheme="majorBidi"/>
+          <w:b/>
+          <w:bCs/>
+        </w:rPr>
+        <w:t>Conclusion</w:t>
+      </w:r>
+    </w:p>
+    <w:p>
+      <w:pPr>
+        <w:rPr>
+          <w:rFonts w:asciiTheme="majorBidi" w:hAnsiTheme="majorBidi" w:cstheme="majorBidi"/>
+        </w:rPr>
+      </w:pPr>
+      <w:r>
+        <w:rPr>
+          <w:rFonts w:asciiTheme="majorBidi" w:hAnsiTheme="majorBidi" w:cstheme="majorBidi"/>
+        </w:rPr>
+        <w:t xml:space="preserve">This project blends data science, machine learning, and NLP to deliver a comprehensive and accessible overview of climate change impacts. Although our Random Forest model yielded modest accuracy, it highlighted areas for improvement—such as expanding the dataset or engineering new features. More importantly, the integration of GPT-2 demonstrated how AI can make climate data more understandable for broader audiences. The </w:t>
+      </w:r>
+      <w:proofErr w:type="spellStart"/>
+      <w:r>
+        <w:rPr>
+          <w:rFonts w:asciiTheme="majorBidi" w:hAnsiTheme="majorBidi" w:cstheme="majorBidi"/>
+        </w:rPr>
+        <w:t>Streamlit</w:t>
+      </w:r>
+      <w:proofErr w:type="spellEnd"/>
+      <w:r>
+        <w:rPr>
+          <w:rFonts w:asciiTheme="majorBidi" w:hAnsiTheme="majorBidi" w:cstheme="majorBidi"/>
+        </w:rPr>
+        <w:t xml:space="preserve"> dashboard provides a valuable tool for researchers, educators, and policymakers alike.</w:t>
+      </w:r>
+      <w:r>
+        <w:rPr>
+          <w:rFonts w:asciiTheme="majorBidi" w:hAnsiTheme="majorBidi" w:cstheme="majorBidi"/>
+        </w:rPr>
+        <w:t xml:space="preserve"> </w:t>
+      </w:r>
+      <w:r>
+        <w:rPr>
+          <w:rFonts w:asciiTheme="majorBidi" w:hAnsiTheme="majorBidi" w:cstheme="majorBidi"/>
+        </w:rPr>
+        <w:t>While conventional methods offer strong numerical insights, the addition of transformer-based NLP models [4] demonstrates how AI can democratize data access and improve decision-making in climate policy.</w:t>
+      </w:r>
+      <w:r>
+        <w:rPr>
+          <w:rFonts w:asciiTheme="majorBidi" w:hAnsiTheme="majorBidi" w:cstheme="majorBidi"/>
+          <w:b/>
+          <w:bCs/>
+        </w:rPr>
+        <w:tab/>
+      </w:r>
+    </w:p>
+    <w:p>
+      <w:pPr>
+        <w:rPr>
+          <w:rFonts w:asciiTheme="majorBidi" w:hAnsiTheme="majorBidi" w:cstheme="majorBidi"/>
+        </w:rPr>
+      </w:pPr>
+      <w:r>
+        <w:rPr>
+          <w:rFonts w:asciiTheme="majorBidi" w:hAnsiTheme="majorBidi" w:cstheme="majorBidi"/>
+        </w:rPr>
         <w:pict w14:anchorId="7EC7E3A6">
           <v:rect id="_x0000_i1033" style="width:0;height:1.5pt" o:hralign="center" o:bullet="t" o:hrstd="t" o:hr="t" fillcolor="#a0a0a0" stroked="f"/>
         </w:pict>
@@ -2425,6 +2503,7 @@
           <w:b/>
           <w:bCs/>
         </w:rPr>
+        <w:lastRenderedPageBreak/>
         <w:t>References</w:t>
       </w:r>
     </w:p>
@@ -2454,7 +2533,7 @@
         </w:rPr>
         <w:t xml:space="preserve">. Kaggle. </w:t>
       </w:r>
-      <w:hyperlink r:id="rId18" w:tgtFrame="_new" w:history="1">
+      <w:hyperlink r:id="rId20" w:tgtFrame="_new" w:history="1">
         <w:r>
           <w:rPr>
             <w:rStyle w:val="Hyperlink"/>
@@ -2518,7 +2597,7 @@
         </w:rPr>
         <w:t xml:space="preserve">. OpenAI. </w:t>
       </w:r>
-      <w:hyperlink r:id="rId19" w:tgtFrame="_new" w:history="1">
+      <w:hyperlink r:id="rId21" w:tgtFrame="_new" w:history="1">
         <w:r>
           <w:rPr>
             <w:rStyle w:val="Hyperlink"/>
@@ -2552,8 +2631,17 @@
         <w:rPr>
           <w:rFonts w:asciiTheme="majorBidi" w:hAnsiTheme="majorBidi" w:cstheme="majorBidi"/>
         </w:rPr>
-        <w:t>. Hugging Face. https://huggingface.co/docs/transformers/index</w:t>
-      </w:r>
+        <w:t xml:space="preserve">. Hugging Face. </w:t>
+      </w:r>
+      <w:hyperlink r:id="rId22" w:history="1">
+        <w:r>
+          <w:rPr>
+            <w:rStyle w:val="Hyperlink"/>
+            <w:rFonts w:asciiTheme="majorBidi" w:hAnsiTheme="majorBidi" w:cstheme="majorBidi"/>
+          </w:rPr>
+          <w:t>https://huggingface.co/docs/transformers/index</w:t>
+        </w:r>
+      </w:hyperlink>
     </w:p>
     <w:p>
       <w:pPr>
@@ -2607,8 +2695,17 @@
         <w:rPr>
           <w:rFonts w:asciiTheme="majorBidi" w:hAnsiTheme="majorBidi" w:cstheme="majorBidi"/>
         </w:rPr>
-        <w:t>. Proceedings of the 2020 Conference on Empirical Methods in Natural Language Processing: System Demonstrations, 38–45. https://www.aclweb.org/anthology/2020.emnlp-demos.6</w:t>
-      </w:r>
+        <w:t xml:space="preserve">. Proceedings of the 2020 Conference on Empirical Methods in Natural Language Processing: System Demonstrations, 38–45. </w:t>
+      </w:r>
+      <w:hyperlink r:id="rId23" w:history="1">
+        <w:r>
+          <w:rPr>
+            <w:rStyle w:val="Hyperlink"/>
+            <w:rFonts w:asciiTheme="majorBidi" w:hAnsiTheme="majorBidi" w:cstheme="majorBidi"/>
+          </w:rPr>
+          <w:t>https://www.aclweb.org/anthology/2020.emnlp-demos.6</w:t>
+        </w:r>
+      </w:hyperlink>
     </w:p>
     <w:p>
       <w:pPr>
@@ -2650,7 +2747,7 @@
         </w:rPr>
         <w:t xml:space="preserve">. </w:t>
       </w:r>
-      <w:hyperlink r:id="rId20" w:tgtFrame="_new" w:history="1">
+      <w:hyperlink r:id="rId24" w:tgtFrame="_new" w:history="1">
         <w:r>
           <w:rPr>
             <w:rStyle w:val="Hyperlink"/>
@@ -2684,8 +2781,17 @@
         <w:rPr>
           <w:rFonts w:asciiTheme="majorBidi" w:hAnsiTheme="majorBidi" w:cstheme="majorBidi"/>
         </w:rPr>
-        <w:t>. Proceedings of the 9th Python in Science Conference, 51–56. https://doi.org/10.25080/Majora-92bf1922-00a</w:t>
-      </w:r>
+        <w:t xml:space="preserve">. Proceedings of the 9th Python in Science Conference, 51–56. </w:t>
+      </w:r>
+      <w:hyperlink r:id="rId25" w:history="1">
+        <w:r>
+          <w:rPr>
+            <w:rStyle w:val="Hyperlink"/>
+            <w:rFonts w:asciiTheme="majorBidi" w:hAnsiTheme="majorBidi" w:cstheme="majorBidi"/>
+          </w:rPr>
+          <w:t>https://doi.org/10.25080/Majora-92bf1922-00a</w:t>
+        </w:r>
+      </w:hyperlink>
     </w:p>
     <w:p>
       <w:pPr>
@@ -2725,8 +2831,23 @@
         <w:rPr>
           <w:rFonts w:asciiTheme="majorBidi" w:hAnsiTheme="majorBidi" w:cstheme="majorBidi"/>
         </w:rPr>
-        <w:t>. Journal of Machine Learning Research, 12, 2825–2830. https://www.jmlr.org/papers/volume12/pedregosa11a/pedregosa11a.pdf</w:t>
-      </w:r>
+        <w:t>. Journal of Machine Learning Research, 12, 2825–2830.</w:t>
+      </w:r>
+      <w:r>
+        <w:rPr>
+          <w:rFonts w:asciiTheme="majorBidi" w:hAnsiTheme="majorBidi" w:cstheme="majorBidi"/>
+        </w:rPr>
+        <w:t xml:space="preserve"> </w:t>
+      </w:r>
+      <w:hyperlink r:id="rId26" w:history="1">
+        <w:r>
+          <w:rPr>
+            <w:rStyle w:val="Hyperlink"/>
+            <w:rFonts w:asciiTheme="majorBidi" w:hAnsiTheme="majorBidi" w:cstheme="majorBidi"/>
+          </w:rPr>
+          <w:t>https://www.jmlr.org/papers/volume12/pedregosa11a/pedregosa11a.pdf</w:t>
+        </w:r>
+      </w:hyperlink>
     </w:p>
     <w:p>
       <w:pPr>
@@ -2738,7 +2859,6 @@
         <w:rPr>
           <w:rFonts w:asciiTheme="majorBidi" w:hAnsiTheme="majorBidi" w:cstheme="majorBidi"/>
         </w:rPr>
-        <w:lastRenderedPageBreak/>
         <w:t xml:space="preserve">[8] van der Walt, S., Colbert, S. C., &amp; Varoquaux, G. (2011). </w:t>
       </w:r>
       <w:r>
@@ -2753,8 +2873,17 @@
         <w:rPr>
           <w:rFonts w:asciiTheme="majorBidi" w:hAnsiTheme="majorBidi" w:cstheme="majorBidi"/>
         </w:rPr>
-        <w:t>. Computing in Science &amp; Engineering, 13(2), 22–30. https://doi.org/10.1109/MCSE.2011.37</w:t>
-      </w:r>
+        <w:t xml:space="preserve">. Computing in Science &amp; Engineering, 13(2), 22–30. </w:t>
+      </w:r>
+      <w:hyperlink r:id="rId27" w:history="1">
+        <w:r>
+          <w:rPr>
+            <w:rStyle w:val="Hyperlink"/>
+            <w:rFonts w:asciiTheme="majorBidi" w:hAnsiTheme="majorBidi" w:cstheme="majorBidi"/>
+          </w:rPr>
+          <w:t>https://doi.org/10.1109/MCSE.2011.37</w:t>
+        </w:r>
+      </w:hyperlink>
     </w:p>
     <w:p>
       <w:pPr>
@@ -2780,8 +2909,17 @@
         <w:rPr>
           <w:rFonts w:asciiTheme="majorBidi" w:hAnsiTheme="majorBidi" w:cstheme="majorBidi"/>
         </w:rPr>
-        <w:t>. Computing in Science &amp; Engineering, 9(3), 90–95. https://doi.org/10.1109/MCSE.2007.55</w:t>
-      </w:r>
+        <w:t xml:space="preserve">. Computing in Science &amp; Engineering, 9(3), 90–95. </w:t>
+      </w:r>
+      <w:hyperlink r:id="rId28" w:history="1">
+        <w:r>
+          <w:rPr>
+            <w:rStyle w:val="Hyperlink"/>
+            <w:rFonts w:asciiTheme="majorBidi" w:hAnsiTheme="majorBidi" w:cstheme="majorBidi"/>
+          </w:rPr>
+          <w:t>https://doi.org/10.1109/MCSE.2007.55</w:t>
+        </w:r>
+      </w:hyperlink>
     </w:p>
     <w:p>
       <w:pPr>
@@ -2835,8 +2973,17 @@
         <w:rPr>
           <w:rFonts w:asciiTheme="majorBidi" w:hAnsiTheme="majorBidi" w:cstheme="majorBidi"/>
         </w:rPr>
-        <w:t xml:space="preserve"> Technologies Inc. https://plotly.com/python/</w:t>
-      </w:r>
+        <w:t xml:space="preserve"> Technologies Inc. </w:t>
+      </w:r>
+      <w:hyperlink r:id="rId29" w:history="1">
+        <w:r>
+          <w:rPr>
+            <w:rStyle w:val="Hyperlink"/>
+            <w:rFonts w:asciiTheme="majorBidi" w:hAnsiTheme="majorBidi" w:cstheme="majorBidi"/>
+          </w:rPr>
+          <w:t>https://plotly.com/python/</w:t>
+        </w:r>
+      </w:hyperlink>
     </w:p>
     <w:p>
       <w:pPr>
@@ -2876,8 +3023,17 @@
         <w:rPr>
           <w:rFonts w:asciiTheme="majorBidi" w:hAnsiTheme="majorBidi" w:cstheme="majorBidi"/>
         </w:rPr>
-        <w:t xml:space="preserve"> Software, 6(60), 3021. https://doi.org/10.21105/joss.03021</w:t>
-      </w:r>
+        <w:t xml:space="preserve"> Software, 6(60), 3021. </w:t>
+      </w:r>
+      <w:hyperlink r:id="rId30" w:history="1">
+        <w:r>
+          <w:rPr>
+            <w:rStyle w:val="Hyperlink"/>
+            <w:rFonts w:asciiTheme="majorBidi" w:hAnsiTheme="majorBidi" w:cstheme="majorBidi"/>
+          </w:rPr>
+          <w:t>https://doi.org/10.21105/joss.03021</w:t>
+        </w:r>
+      </w:hyperlink>
     </w:p>
     <w:p>
       <w:r>
@@ -2924,7 +3080,7 @@
         </w:rPr>
         <w:t xml:space="preserve">. </w:t>
       </w:r>
-      <w:hyperlink r:id="rId21" w:tgtFrame="_new" w:history="1">
+      <w:hyperlink r:id="rId31" w:tgtFrame="_new" w:history="1">
         <w:r>
           <w:rPr>
             <w:rStyle w:val="Hyperlink"/>
@@ -2996,7 +3152,7 @@
         </w:rPr>
         <w:t xml:space="preserve">. </w:t>
       </w:r>
-      <w:hyperlink r:id="rId22" w:tgtFrame="_new" w:history="1">
+      <w:hyperlink r:id="rId32" w:tgtFrame="_new" w:history="1">
         <w:r>
           <w:rPr>
             <w:rStyle w:val="Hyperlink"/>
@@ -3054,7 +3210,7 @@
         </w:rPr>
         <w:t xml:space="preserve">. Climate Change AI. </w:t>
       </w:r>
-      <w:hyperlink r:id="rId23" w:history="1">
+      <w:hyperlink r:id="rId33" w:history="1">
         <w:r>
           <w:rPr>
             <w:rStyle w:val="Hyperlink"/>
@@ -3063,21 +3219,6 @@
           <w:t>https://www.climatechange.ai/papers</w:t>
         </w:r>
       </w:hyperlink>
-    </w:p>
-    <w:p>
-      <w:pPr>
-        <w:rPr>
-          <w:rFonts w:asciiTheme="majorBidi" w:hAnsiTheme="majorBidi" w:cstheme="majorBidi"/>
-        </w:rPr>
-      </w:pPr>
-      <w:r>
-        <w:rPr>
-          <w:rFonts w:asciiTheme="majorBidi" w:hAnsiTheme="majorBidi" w:cstheme="majorBidi"/>
-        </w:rPr>
-        <w:pict w14:anchorId="09CD056B">
-          <v:rect id="_x0000_i1034" style="width:0;height:1.5pt" o:hralign="center" o:hrstd="t" o:hr="t" fillcolor="#a0a0a0" stroked="f"/>
-        </w:pict>
-      </w:r>
     </w:p>
     <w:sectPr>
       <w:pgSz w:w="12240" w:h="15840"/>
@@ -10015,6 +10156,7 @@
   <w:style w:type="character" w:default="1" w:styleId="DefaultParagraphFont">
     <w:name w:val="Default Paragraph Font"/>
     <w:uiPriority w:val="1"/>
+    <w:semiHidden/>
     <w:unhideWhenUsed/>
   </w:style>
   <w:style w:type="table" w:default="1" w:styleId="TableNormal">

</xml_diff>